<commit_message>
updated after in class discussion
</commit_message>
<xml_diff>
--- a/Outline for Final write-up.docx
+++ b/Outline for Final write-up.docx
@@ -3,12 +3,231 @@
 <w:document xmlns:wpc="http://schemas.microsoft.com/office/word/2010/wordprocessingCanvas" xmlns:mo="http://schemas.microsoft.com/office/mac/office/2008/main" xmlns:mc="http://schemas.openxmlformats.org/markup-compatibility/2006" xmlns:mv="urn:schemas-microsoft-com:mac:vml" xmlns:o="urn:schemas-microsoft-com:office:office" xmlns:r="http://schemas.openxmlformats.org/officeDocument/2006/relationships" xmlns:m="http://schemas.openxmlformats.org/officeDocument/2006/math" xmlns:v="urn:schemas-microsoft-com:vml" xmlns:wp14="http://schemas.microsoft.com/office/word/2010/wordprocessingDrawing" xmlns:wp="http://schemas.openxmlformats.org/drawingml/2006/wordprocessingDrawing" xmlns:w10="urn:schemas-microsoft-com:office:word" xmlns:w="http://schemas.openxmlformats.org/wordprocessingml/2006/main" xmlns:w14="http://schemas.microsoft.com/office/word/2010/wordml" xmlns:wpg="http://schemas.microsoft.com/office/word/2010/wordprocessingGroup" xmlns:wpi="http://schemas.microsoft.com/office/word/2010/wordprocessingInk" xmlns:wne="http://schemas.microsoft.com/office/word/2006/wordml" xmlns:wps="http://schemas.microsoft.com/office/word/2010/wordprocessingShape" mc:Ignorable="w14 wp14">
   <w:body>
     <w:p>
-      <w:r>
+      <w:pPr>
+        <w:rPr>
+          <w:rFonts w:ascii="Palatino Linotype" w:hAnsi="Palatino Linotype"/>
+          <w:b/>
+          <w:sz w:val="20"/>
+          <w:szCs w:val="20"/>
+        </w:rPr>
+      </w:pPr>
+      <w:r>
+        <w:rPr>
+          <w:rFonts w:ascii="Palatino Linotype" w:hAnsi="Palatino Linotype"/>
+          <w:b/>
+          <w:sz w:val="20"/>
+          <w:szCs w:val="20"/>
+        </w:rPr>
+        <w:t>Upcoming Deadlines:</w:t>
+      </w:r>
+    </w:p>
+    <w:p>
+      <w:pPr>
+        <w:rPr>
+          <w:rFonts w:ascii="Palatino Linotype" w:hAnsi="Palatino Linotype"/>
+          <w:sz w:val="20"/>
+          <w:szCs w:val="20"/>
+        </w:rPr>
+      </w:pPr>
+    </w:p>
+    <w:p>
+      <w:pPr>
+        <w:rPr>
+          <w:rFonts w:ascii="Palatino Linotype" w:hAnsi="Palatino Linotype"/>
+          <w:sz w:val="20"/>
+          <w:szCs w:val="20"/>
+        </w:rPr>
+      </w:pPr>
+      <w:r>
+        <w:rPr>
+          <w:rFonts w:ascii="Palatino Linotype" w:hAnsi="Palatino Linotype"/>
+          <w:sz w:val="20"/>
+          <w:szCs w:val="20"/>
+        </w:rPr>
+        <w:t>Deadline for 1</w:t>
+      </w:r>
+      <w:r>
+        <w:rPr>
+          <w:rFonts w:ascii="Palatino Linotype" w:hAnsi="Palatino Linotype"/>
+          <w:sz w:val="20"/>
+          <w:szCs w:val="20"/>
+          <w:vertAlign w:val="superscript"/>
+        </w:rPr>
+        <w:t>st</w:t>
+      </w:r>
+      <w:r>
+        <w:rPr>
+          <w:rFonts w:ascii="Palatino Linotype" w:hAnsi="Palatino Linotype"/>
+          <w:sz w:val="20"/>
+          <w:szCs w:val="20"/>
+        </w:rPr>
+        <w:t xml:space="preserve"> draft: </w:t>
+      </w:r>
+      <w:r>
+        <w:rPr>
+          <w:rFonts w:ascii="Palatino Linotype" w:hAnsi="Palatino Linotype"/>
+          <w:sz w:val="20"/>
+          <w:szCs w:val="20"/>
+        </w:rPr>
+        <w:t xml:space="preserve">4/27/15 </w:t>
+      </w:r>
+    </w:p>
+    <w:p>
+      <w:pPr>
+        <w:rPr>
+          <w:rFonts w:ascii="Palatino Linotype" w:hAnsi="Palatino Linotype"/>
+          <w:sz w:val="20"/>
+          <w:szCs w:val="20"/>
+        </w:rPr>
+      </w:pPr>
+      <w:r>
+        <w:rPr>
+          <w:rFonts w:ascii="Palatino Linotype" w:hAnsi="Palatino Linotype"/>
+          <w:sz w:val="20"/>
+          <w:szCs w:val="20"/>
+        </w:rPr>
+        <w:t xml:space="preserve">Deadline for peer-review (2 reviews): 4/29/15 </w:t>
+      </w:r>
+    </w:p>
+    <w:p>
+      <w:pPr>
+        <w:rPr>
+          <w:rFonts w:ascii="Palatino Linotype" w:hAnsi="Palatino Linotype"/>
+          <w:sz w:val="20"/>
+          <w:szCs w:val="20"/>
+        </w:rPr>
+      </w:pPr>
+      <w:r>
+        <w:rPr>
+          <w:rFonts w:ascii="Palatino Linotype" w:hAnsi="Palatino Linotype"/>
+          <w:sz w:val="20"/>
+          <w:szCs w:val="20"/>
+        </w:rPr>
+        <w:t>Final draft due:</w:t>
+      </w:r>
+      <w:r>
+        <w:rPr>
+          <w:rFonts w:ascii="Palatino Linotype" w:hAnsi="Palatino Linotype"/>
+          <w:sz w:val="20"/>
+          <w:szCs w:val="20"/>
+        </w:rPr>
+        <w:t xml:space="preserve"> </w:t>
+      </w:r>
+      <w:r>
+        <w:rPr>
+          <w:rFonts w:ascii="Palatino Linotype" w:hAnsi="Palatino Linotype"/>
+          <w:sz w:val="20"/>
+          <w:szCs w:val="20"/>
+        </w:rPr>
+        <w:t>TBD based on final exam date</w:t>
+      </w:r>
+    </w:p>
+    <w:p>
+      <w:pPr>
+        <w:rPr>
+          <w:rFonts w:ascii="Palatino Linotype" w:hAnsi="Palatino Linotype"/>
+          <w:sz w:val="20"/>
+          <w:szCs w:val="20"/>
+        </w:rPr>
+      </w:pPr>
+    </w:p>
+    <w:p>
+      <w:pPr>
+        <w:rPr>
+          <w:rFonts w:ascii="Palatino Linotype" w:hAnsi="Palatino Linotype"/>
+          <w:sz w:val="20"/>
+          <w:szCs w:val="20"/>
+        </w:rPr>
+      </w:pPr>
+      <w:r>
+        <w:rPr>
+          <w:rFonts w:ascii="Palatino Linotype" w:hAnsi="Palatino Linotype"/>
+          <w:sz w:val="20"/>
+          <w:szCs w:val="20"/>
+        </w:rPr>
+        <w:t xml:space="preserve">As a general guide you can follow the guidelines for a letter in </w:t>
+      </w:r>
+      <w:r>
+        <w:rPr>
+          <w:rFonts w:ascii="Palatino Linotype" w:hAnsi="Palatino Linotype"/>
+          <w:i/>
+          <w:sz w:val="20"/>
+          <w:szCs w:val="20"/>
+        </w:rPr>
+        <w:t>Nature</w:t>
+      </w:r>
+      <w:r>
+        <w:rPr>
+          <w:rFonts w:ascii="Palatino Linotype" w:hAnsi="Palatino Linotype"/>
+          <w:sz w:val="20"/>
+          <w:szCs w:val="20"/>
+        </w:rPr>
+        <w:t xml:space="preserve"> (copied below), but keep in mind that our word limit is slightly higher to give you more room to discuss your results. The abstract should follow the example the </w:t>
+      </w:r>
+      <w:r>
+        <w:rPr>
+          <w:rFonts w:ascii="Palatino Linotype" w:hAnsi="Palatino Linotype"/>
+          <w:i/>
+          <w:sz w:val="20"/>
+          <w:szCs w:val="20"/>
+        </w:rPr>
+        <w:t xml:space="preserve">Nature </w:t>
+      </w:r>
+      <w:r>
+        <w:rPr>
+          <w:rFonts w:ascii="Palatino Linotype" w:hAnsi="Palatino Linotype"/>
+          <w:sz w:val="20"/>
+          <w:szCs w:val="20"/>
+        </w:rPr>
+        <w:t xml:space="preserve">guide for authors. </w:t>
+      </w:r>
+    </w:p>
+    <w:p>
+      <w:pPr>
+        <w:rPr>
+          <w:rFonts w:ascii="Palatino Linotype" w:hAnsi="Palatino Linotype"/>
+          <w:sz w:val="20"/>
+          <w:szCs w:val="20"/>
+        </w:rPr>
+      </w:pPr>
+    </w:p>
+    <w:p>
+      <w:pPr>
+        <w:rPr>
+          <w:rFonts w:ascii="Palatino Linotype" w:hAnsi="Palatino Linotype"/>
+          <w:b/>
+          <w:sz w:val="20"/>
+          <w:szCs w:val="20"/>
+        </w:rPr>
+      </w:pPr>
+      <w:r>
+        <w:rPr>
+          <w:rFonts w:ascii="Palatino Linotype" w:hAnsi="Palatino Linotype"/>
+          <w:b/>
+          <w:sz w:val="20"/>
+          <w:szCs w:val="20"/>
+        </w:rPr>
         <w:t>Outline for Final write-up</w:t>
       </w:r>
-    </w:p>
-    <w:p/>
-    <w:p/>
+      <w:r>
+        <w:rPr>
+          <w:rFonts w:ascii="Palatino Linotype" w:hAnsi="Palatino Linotype"/>
+          <w:b/>
+          <w:sz w:val="20"/>
+          <w:szCs w:val="20"/>
+        </w:rPr>
+        <w:t>:</w:t>
+      </w:r>
+    </w:p>
+    <w:p>
+      <w:pPr>
+        <w:rPr>
+          <w:rFonts w:ascii="Palatino Linotype" w:hAnsi="Palatino Linotype"/>
+          <w:sz w:val="20"/>
+          <w:szCs w:val="20"/>
+        </w:rPr>
+      </w:pPr>
+    </w:p>
     <w:p>
       <w:pPr>
         <w:pStyle w:val="ListParagraph"/>
@@ -16,9 +235,66 @@
           <w:ilvl w:val="0"/>
           <w:numId w:val="1"/>
         </w:numPr>
-      </w:pPr>
-      <w:r>
+        <w:rPr>
+          <w:rFonts w:ascii="Palatino Linotype" w:hAnsi="Palatino Linotype"/>
+          <w:sz w:val="20"/>
+          <w:szCs w:val="20"/>
+        </w:rPr>
+      </w:pPr>
+      <w:r>
+        <w:rPr>
+          <w:rFonts w:ascii="Palatino Linotype" w:hAnsi="Palatino Linotype"/>
+          <w:sz w:val="20"/>
+          <w:szCs w:val="20"/>
+        </w:rPr>
+        <w:t xml:space="preserve">Abstract (see </w:t>
+      </w:r>
+      <w:r>
+        <w:rPr>
+          <w:rFonts w:ascii="Palatino Linotype" w:hAnsi="Palatino Linotype"/>
+          <w:i/>
+          <w:sz w:val="20"/>
+          <w:szCs w:val="20"/>
+        </w:rPr>
+        <w:t xml:space="preserve">Nature </w:t>
+      </w:r>
+      <w:r>
+        <w:rPr>
+          <w:rFonts w:ascii="Palatino Linotype" w:hAnsi="Palatino Linotype"/>
+          <w:sz w:val="20"/>
+          <w:szCs w:val="20"/>
+        </w:rPr>
+        <w:t>example)</w:t>
+      </w:r>
+    </w:p>
+    <w:p>
+      <w:pPr>
+        <w:pStyle w:val="ListParagraph"/>
+        <w:numPr>
+          <w:ilvl w:val="0"/>
+          <w:numId w:val="1"/>
+        </w:numPr>
+        <w:rPr>
+          <w:rFonts w:ascii="Palatino Linotype" w:hAnsi="Palatino Linotype"/>
+          <w:sz w:val="20"/>
+          <w:szCs w:val="20"/>
+        </w:rPr>
+      </w:pPr>
+      <w:r>
+        <w:rPr>
+          <w:rFonts w:ascii="Palatino Linotype" w:hAnsi="Palatino Linotype"/>
+          <w:sz w:val="20"/>
+          <w:szCs w:val="20"/>
+        </w:rPr>
         <w:t>Brief introduction (~500 words)</w:t>
+      </w:r>
+      <w:r>
+        <w:rPr>
+          <w:rFonts w:ascii="Palatino Linotype" w:hAnsi="Palatino Linotype"/>
+          <w:sz w:val="20"/>
+          <w:szCs w:val="20"/>
+        </w:rPr>
+        <w:softHyphen/>
       </w:r>
     </w:p>
     <w:p>
@@ -28,14 +304,34 @@
           <w:ilvl w:val="1"/>
           <w:numId w:val="1"/>
         </w:numPr>
-      </w:pPr>
-      <w:r>
+        <w:rPr>
+          <w:rFonts w:ascii="Palatino Linotype" w:hAnsi="Palatino Linotype"/>
+          <w:sz w:val="20"/>
+          <w:szCs w:val="20"/>
+        </w:rPr>
+      </w:pPr>
+      <w:r>
+        <w:rPr>
+          <w:rFonts w:ascii="Palatino Linotype" w:hAnsi="Palatino Linotype"/>
+          <w:sz w:val="20"/>
+          <w:szCs w:val="20"/>
+        </w:rPr>
         <w:t>Background of t</w:t>
       </w:r>
       <w:r>
+        <w:rPr>
+          <w:rFonts w:ascii="Palatino Linotype" w:hAnsi="Palatino Linotype"/>
+          <w:sz w:val="20"/>
+          <w:szCs w:val="20"/>
+        </w:rPr>
         <w:t>he problem and choice of system</w:t>
       </w:r>
       <w:r>
+        <w:rPr>
+          <w:rFonts w:ascii="Palatino Linotype" w:hAnsi="Palatino Linotype"/>
+          <w:sz w:val="20"/>
+          <w:szCs w:val="20"/>
+        </w:rPr>
         <w:t xml:space="preserve"> studied</w:t>
       </w:r>
     </w:p>
@@ -46,11 +342,26 @@
           <w:ilvl w:val="0"/>
           <w:numId w:val="1"/>
         </w:numPr>
-      </w:pPr>
-      <w:r>
+        <w:rPr>
+          <w:rFonts w:ascii="Palatino Linotype" w:hAnsi="Palatino Linotype"/>
+          <w:sz w:val="20"/>
+          <w:szCs w:val="20"/>
+        </w:rPr>
+      </w:pPr>
+      <w:r>
+        <w:rPr>
+          <w:rFonts w:ascii="Palatino Linotype" w:hAnsi="Palatino Linotype"/>
+          <w:sz w:val="20"/>
+          <w:szCs w:val="20"/>
+        </w:rPr>
         <w:t>Model description (~10</w:t>
       </w:r>
       <w:r>
+        <w:rPr>
+          <w:rFonts w:ascii="Palatino Linotype" w:hAnsi="Palatino Linotype"/>
+          <w:sz w:val="20"/>
+          <w:szCs w:val="20"/>
+        </w:rPr>
         <w:t>00 words)</w:t>
       </w:r>
     </w:p>
@@ -61,11 +372,26 @@
           <w:ilvl w:val="1"/>
           <w:numId w:val="1"/>
         </w:numPr>
-      </w:pPr>
-      <w:r>
+        <w:rPr>
+          <w:rFonts w:ascii="Palatino Linotype" w:hAnsi="Palatino Linotype"/>
+          <w:sz w:val="20"/>
+          <w:szCs w:val="20"/>
+        </w:rPr>
+      </w:pPr>
+      <w:r>
+        <w:rPr>
+          <w:rFonts w:ascii="Palatino Linotype" w:hAnsi="Palatino Linotype"/>
+          <w:sz w:val="20"/>
+          <w:szCs w:val="20"/>
+        </w:rPr>
         <w:t xml:space="preserve">Brief description of your model system, including network structure (nodes &amp; edges) update rules </w:t>
       </w:r>
       <w:r>
+        <w:rPr>
+          <w:rFonts w:ascii="Palatino Linotype" w:hAnsi="Palatino Linotype"/>
+          <w:sz w:val="20"/>
+          <w:szCs w:val="20"/>
+        </w:rPr>
         <w:t>(~500 words)</w:t>
       </w:r>
     </w:p>
@@ -76,8 +402,18 @@
           <w:ilvl w:val="1"/>
           <w:numId w:val="1"/>
         </w:numPr>
-      </w:pPr>
-      <w:r>
+        <w:rPr>
+          <w:rFonts w:ascii="Palatino Linotype" w:hAnsi="Palatino Linotype"/>
+          <w:sz w:val="20"/>
+          <w:szCs w:val="20"/>
+        </w:rPr>
+      </w:pPr>
+      <w:r>
+        <w:rPr>
+          <w:rFonts w:ascii="Palatino Linotype" w:hAnsi="Palatino Linotype"/>
+          <w:sz w:val="20"/>
+          <w:szCs w:val="20"/>
+        </w:rPr>
         <w:t>Summary of prior or related work (~500 words)</w:t>
       </w:r>
     </w:p>
@@ -88,8 +424,18 @@
           <w:ilvl w:val="0"/>
           <w:numId w:val="1"/>
         </w:numPr>
-      </w:pPr>
-      <w:r>
+        <w:rPr>
+          <w:rFonts w:ascii="Palatino Linotype" w:hAnsi="Palatino Linotype"/>
+          <w:sz w:val="20"/>
+          <w:szCs w:val="20"/>
+        </w:rPr>
+      </w:pPr>
+      <w:r>
+        <w:rPr>
+          <w:rFonts w:ascii="Palatino Linotype" w:hAnsi="Palatino Linotype"/>
+          <w:sz w:val="20"/>
+          <w:szCs w:val="20"/>
+        </w:rPr>
         <w:t>Results (~1000 words)</w:t>
       </w:r>
     </w:p>
@@ -100,9 +446,35 @@
           <w:ilvl w:val="1"/>
           <w:numId w:val="1"/>
         </w:numPr>
-      </w:pPr>
-      <w:r>
-        <w:t>Dynamics (time series), attractors and/or control nodes for your network</w:t>
+        <w:rPr>
+          <w:rFonts w:ascii="Palatino Linotype" w:hAnsi="Palatino Linotype"/>
+          <w:sz w:val="20"/>
+          <w:szCs w:val="20"/>
+        </w:rPr>
+      </w:pPr>
+      <w:r>
+        <w:rPr>
+          <w:rFonts w:ascii="Palatino Linotype" w:hAnsi="Palatino Linotype"/>
+          <w:sz w:val="20"/>
+          <w:szCs w:val="20"/>
+        </w:rPr>
+        <w:t xml:space="preserve">Dynamics of your (e.g. time series generated (for systems with one data set), </w:t>
+      </w:r>
+      <w:r>
+        <w:rPr>
+          <w:rFonts w:ascii="Palatino Linotype" w:hAnsi="Palatino Linotype"/>
+          <w:sz w:val="20"/>
+          <w:szCs w:val="20"/>
+        </w:rPr>
+        <w:t>attractors</w:t>
+      </w:r>
+      <w:r>
+        <w:rPr>
+          <w:rFonts w:ascii="Palatino Linotype" w:hAnsi="Palatino Linotype"/>
+          <w:sz w:val="20"/>
+          <w:szCs w:val="20"/>
+        </w:rPr>
+        <w:t>, and/or control nodes)</w:t>
       </w:r>
     </w:p>
     <w:p>
@@ -112,8 +484,18 @@
           <w:ilvl w:val="1"/>
           <w:numId w:val="1"/>
         </w:numPr>
-      </w:pPr>
-      <w:r>
+        <w:rPr>
+          <w:rFonts w:ascii="Palatino Linotype" w:hAnsi="Palatino Linotype"/>
+          <w:sz w:val="20"/>
+          <w:szCs w:val="20"/>
+        </w:rPr>
+      </w:pPr>
+      <w:r>
+        <w:rPr>
+          <w:rFonts w:ascii="Palatino Linotype" w:hAnsi="Palatino Linotype"/>
+          <w:sz w:val="20"/>
+          <w:szCs w:val="20"/>
+        </w:rPr>
         <w:t>Information dynamics results</w:t>
       </w:r>
     </w:p>
@@ -124,8 +506,18 @@
           <w:ilvl w:val="2"/>
           <w:numId w:val="1"/>
         </w:numPr>
-      </w:pPr>
-      <w:r>
+        <w:rPr>
+          <w:rFonts w:ascii="Palatino Linotype" w:hAnsi="Palatino Linotype"/>
+          <w:sz w:val="20"/>
+          <w:szCs w:val="20"/>
+        </w:rPr>
+      </w:pPr>
+      <w:r>
+        <w:rPr>
+          <w:rFonts w:ascii="Palatino Linotype" w:hAnsi="Palatino Linotype"/>
+          <w:sz w:val="20"/>
+          <w:szCs w:val="20"/>
+        </w:rPr>
         <w:t>Figures:</w:t>
       </w:r>
     </w:p>
@@ -136,8 +528,18 @@
           <w:ilvl w:val="3"/>
           <w:numId w:val="1"/>
         </w:numPr>
-      </w:pPr>
-      <w:r>
+        <w:rPr>
+          <w:rFonts w:ascii="Palatino Linotype" w:hAnsi="Palatino Linotype"/>
+          <w:sz w:val="20"/>
+          <w:szCs w:val="20"/>
+        </w:rPr>
+      </w:pPr>
+      <w:r>
+        <w:rPr>
+          <w:rFonts w:ascii="Palatino Linotype" w:hAnsi="Palatino Linotype"/>
+          <w:sz w:val="20"/>
+          <w:szCs w:val="20"/>
+        </w:rPr>
         <w:t>TE vs. causal edges</w:t>
       </w:r>
     </w:p>
@@ -148,8 +550,18 @@
           <w:ilvl w:val="3"/>
           <w:numId w:val="1"/>
         </w:numPr>
-      </w:pPr>
-      <w:r>
+        <w:rPr>
+          <w:rFonts w:ascii="Palatino Linotype" w:hAnsi="Palatino Linotype"/>
+          <w:sz w:val="20"/>
+          <w:szCs w:val="20"/>
+        </w:rPr>
+      </w:pPr>
+      <w:r>
+        <w:rPr>
+          <w:rFonts w:ascii="Palatino Linotype" w:hAnsi="Palatino Linotype"/>
+          <w:sz w:val="20"/>
+          <w:szCs w:val="20"/>
+        </w:rPr>
         <w:t>TE scaling</w:t>
       </w:r>
     </w:p>
@@ -160,8 +572,18 @@
           <w:ilvl w:val="3"/>
           <w:numId w:val="1"/>
         </w:numPr>
-      </w:pPr>
-      <w:r>
+        <w:rPr>
+          <w:rFonts w:ascii="Palatino Linotype" w:hAnsi="Palatino Linotype"/>
+          <w:sz w:val="20"/>
+          <w:szCs w:val="20"/>
+        </w:rPr>
+      </w:pPr>
+      <w:r>
+        <w:rPr>
+          <w:rFonts w:ascii="Palatino Linotype" w:hAnsi="Palatino Linotype"/>
+          <w:sz w:val="20"/>
+          <w:szCs w:val="20"/>
+        </w:rPr>
         <w:t xml:space="preserve">AI </w:t>
       </w:r>
     </w:p>
@@ -172,17 +594,399 @@
           <w:ilvl w:val="0"/>
           <w:numId w:val="1"/>
         </w:numPr>
-      </w:pPr>
-      <w:r>
+        <w:rPr>
+          <w:rFonts w:ascii="Palatino Linotype" w:hAnsi="Palatino Linotype"/>
+          <w:sz w:val="20"/>
+          <w:szCs w:val="20"/>
+        </w:rPr>
+      </w:pPr>
+      <w:r>
+        <w:rPr>
+          <w:rFonts w:ascii="Palatino Linotype" w:hAnsi="Palatino Linotype"/>
+          <w:sz w:val="20"/>
+          <w:szCs w:val="20"/>
+        </w:rPr>
         <w:t>Summary/Discussion (~500 words)</w:t>
+      </w:r>
+    </w:p>
+    <w:p>
+      <w:pPr>
+        <w:rPr>
+          <w:rFonts w:ascii="Palatino Linotype" w:hAnsi="Palatino Linotype"/>
+          <w:sz w:val="20"/>
+          <w:szCs w:val="20"/>
+        </w:rPr>
+      </w:pPr>
+    </w:p>
+    <w:p>
+      <w:pPr>
+        <w:rPr>
+          <w:rFonts w:ascii="Palatino Linotype" w:hAnsi="Palatino Linotype"/>
+          <w:b/>
+          <w:sz w:val="20"/>
+          <w:szCs w:val="20"/>
+        </w:rPr>
+      </w:pPr>
+      <w:r>
+        <w:rPr>
+          <w:rFonts w:ascii="Palatino Linotype" w:hAnsi="Palatino Linotype"/>
+          <w:b/>
+          <w:sz w:val="20"/>
+          <w:szCs w:val="20"/>
+        </w:rPr>
+        <w:t xml:space="preserve">Guidelines from </w:t>
+      </w:r>
+      <w:r>
+        <w:rPr>
+          <w:rFonts w:ascii="Palatino Linotype" w:hAnsi="Palatino Linotype"/>
+          <w:b/>
+          <w:i/>
+          <w:sz w:val="20"/>
+          <w:szCs w:val="20"/>
+        </w:rPr>
+        <w:t>Nature:</w:t>
+      </w:r>
+    </w:p>
+    <w:p>
+      <w:pPr>
+        <w:rPr>
+          <w:rFonts w:ascii="Palatino Linotype" w:hAnsi="Palatino Linotype"/>
+          <w:sz w:val="20"/>
+          <w:szCs w:val="20"/>
+        </w:rPr>
+      </w:pPr>
+    </w:p>
+    <w:p>
+      <w:pPr>
+        <w:rPr>
+          <w:rFonts w:ascii="Palatino Linotype" w:hAnsi="Palatino Linotype"/>
+          <w:sz w:val="20"/>
+          <w:szCs w:val="20"/>
+        </w:rPr>
+      </w:pPr>
+      <w:r>
+        <w:rPr>
+          <w:rFonts w:ascii="Palatino Linotype" w:eastAsia="Times New Roman" w:hAnsi="Palatino Linotype" w:cs="Arial"/>
+          <w:b/>
+          <w:bCs/>
+          <w:color w:val="222222"/>
+          <w:sz w:val="20"/>
+          <w:szCs w:val="20"/>
+        </w:rPr>
+        <w:t>1.2 Letters</w:t>
+      </w:r>
+    </w:p>
+    <w:p>
+      <w:pPr>
+        <w:shd w:val="clear" w:color="auto" w:fill="FFFFFF"/>
+        <w:spacing w:after="240" w:line="240" w:lineRule="atLeast"/>
+        <w:rPr>
+          <w:rFonts w:ascii="Palatino Linotype" w:hAnsi="Palatino Linotype" w:cs="Arial"/>
+          <w:color w:val="222222"/>
+          <w:sz w:val="20"/>
+          <w:szCs w:val="20"/>
+        </w:rPr>
+      </w:pPr>
+      <w:r>
+        <w:rPr>
+          <w:rFonts w:ascii="Palatino Linotype" w:hAnsi="Palatino Linotype" w:cs="Arial"/>
+          <w:color w:val="222222"/>
+          <w:sz w:val="20"/>
+          <w:szCs w:val="20"/>
+        </w:rPr>
+        <w:t>Letters are short reports of original research focused on an outstanding finding whose importance means that it will be of interest to scientists in other fields.</w:t>
+      </w:r>
+    </w:p>
+    <w:p>
+      <w:pPr>
+        <w:shd w:val="clear" w:color="auto" w:fill="FFFFFF"/>
+        <w:spacing w:after="240" w:line="240" w:lineRule="atLeast"/>
+        <w:rPr>
+          <w:rFonts w:ascii="Palatino Linotype" w:hAnsi="Palatino Linotype" w:cs="Arial"/>
+          <w:color w:val="222222"/>
+          <w:sz w:val="20"/>
+          <w:szCs w:val="20"/>
+        </w:rPr>
+      </w:pPr>
+      <w:r>
+        <w:rPr>
+          <w:rFonts w:ascii="Palatino Linotype" w:hAnsi="Palatino Linotype" w:cs="Arial"/>
+          <w:color w:val="222222"/>
+          <w:sz w:val="20"/>
+          <w:szCs w:val="20"/>
+        </w:rPr>
+        <w:t>They do not normally exceed </w:t>
+      </w:r>
+      <w:r>
+        <w:rPr>
+          <w:rFonts w:ascii="Palatino Linotype" w:hAnsi="Palatino Linotype" w:cs="Arial"/>
+          <w:b/>
+          <w:bCs/>
+          <w:color w:val="222222"/>
+          <w:sz w:val="20"/>
+          <w:szCs w:val="20"/>
+        </w:rPr>
+        <w:t>4 pages</w:t>
+      </w:r>
+      <w:r>
+        <w:rPr>
+          <w:rFonts w:ascii="Palatino Linotype" w:hAnsi="Palatino Linotype" w:cs="Arial"/>
+          <w:color w:val="222222"/>
+          <w:sz w:val="20"/>
+          <w:szCs w:val="20"/>
+        </w:rPr>
+        <w:t> of </w:t>
+      </w:r>
+      <w:r>
+        <w:rPr>
+          <w:rFonts w:ascii="Palatino Linotype" w:hAnsi="Palatino Linotype" w:cs="Arial"/>
+          <w:i/>
+          <w:iCs/>
+          <w:color w:val="222222"/>
+          <w:sz w:val="20"/>
+          <w:szCs w:val="20"/>
+        </w:rPr>
+        <w:t>Nature</w:t>
+      </w:r>
+      <w:r>
+        <w:rPr>
+          <w:rFonts w:ascii="Palatino Linotype" w:hAnsi="Palatino Linotype" w:cs="Arial"/>
+          <w:color w:val="222222"/>
+          <w:sz w:val="20"/>
+          <w:szCs w:val="20"/>
+        </w:rPr>
+        <w:t>, and have </w:t>
+      </w:r>
+      <w:r>
+        <w:rPr>
+          <w:rFonts w:ascii="Palatino Linotype" w:hAnsi="Palatino Linotype" w:cs="Arial"/>
+          <w:b/>
+          <w:bCs/>
+          <w:color w:val="222222"/>
+          <w:sz w:val="20"/>
+          <w:szCs w:val="20"/>
+        </w:rPr>
+        <w:t>no more than 30</w:t>
+      </w:r>
+      <w:r>
+        <w:rPr>
+          <w:rFonts w:ascii="Palatino Linotype" w:hAnsi="Palatino Linotype" w:cs="Arial"/>
+          <w:color w:val="222222"/>
+          <w:sz w:val="20"/>
+          <w:szCs w:val="20"/>
+        </w:rPr>
+        <w:t xml:space="preserve"> references. They begin with </w:t>
+      </w:r>
+      <w:proofErr w:type="spellStart"/>
+      <w:proofErr w:type="gramStart"/>
+      <w:r>
+        <w:rPr>
+          <w:rFonts w:ascii="Palatino Linotype" w:hAnsi="Palatino Linotype" w:cs="Arial"/>
+          <w:color w:val="222222"/>
+          <w:sz w:val="20"/>
+          <w:szCs w:val="20"/>
+        </w:rPr>
+        <w:t>a</w:t>
+      </w:r>
+      <w:r>
+        <w:rPr>
+          <w:rFonts w:ascii="Palatino Linotype" w:hAnsi="Palatino Linotype" w:cs="Arial"/>
+          <w:b/>
+          <w:bCs/>
+          <w:color w:val="222222"/>
+          <w:sz w:val="20"/>
+          <w:szCs w:val="20"/>
+        </w:rPr>
+        <w:t>fully</w:t>
+      </w:r>
+      <w:proofErr w:type="spellEnd"/>
+      <w:r>
+        <w:rPr>
+          <w:rFonts w:ascii="Palatino Linotype" w:hAnsi="Palatino Linotype" w:cs="Arial"/>
+          <w:b/>
+          <w:bCs/>
+          <w:color w:val="222222"/>
+          <w:sz w:val="20"/>
+          <w:szCs w:val="20"/>
+        </w:rPr>
+        <w:t xml:space="preserve"> referenced</w:t>
+      </w:r>
+      <w:proofErr w:type="gramEnd"/>
+      <w:r>
+        <w:rPr>
+          <w:rFonts w:ascii="Palatino Linotype" w:hAnsi="Palatino Linotype" w:cs="Arial"/>
+          <w:b/>
+          <w:bCs/>
+          <w:color w:val="222222"/>
+          <w:sz w:val="20"/>
+          <w:szCs w:val="20"/>
+        </w:rPr>
+        <w:t xml:space="preserve"> paragraph</w:t>
+      </w:r>
+      <w:r>
+        <w:rPr>
+          <w:rFonts w:ascii="Palatino Linotype" w:hAnsi="Palatino Linotype" w:cs="Arial"/>
+          <w:color w:val="222222"/>
+          <w:sz w:val="20"/>
+          <w:szCs w:val="20"/>
+        </w:rPr>
+        <w:t>, ideally of abou</w:t>
       </w:r>
       <w:bookmarkStart w:id="0" w:name="_GoBack"/>
       <w:bookmarkEnd w:id="0"/>
+      <w:r>
+        <w:rPr>
+          <w:rFonts w:ascii="Palatino Linotype" w:hAnsi="Palatino Linotype" w:cs="Arial"/>
+          <w:color w:val="222222"/>
+          <w:sz w:val="20"/>
+          <w:szCs w:val="20"/>
+        </w:rPr>
+        <w:t>t 200 words, but certainly no more than 300 words, aimed at readers in other disciplines. This paragraph starts with a 2-3 sentence basic introduction to the field; followed by a one-sentence statement of the main conclusions starting 'Here we show' or equivalent phrase; and finally, 2-3 sentences putting the main findings into general context so it is clear how the results described in the paper have moved the field forwards.</w:t>
+      </w:r>
+    </w:p>
+    <w:p>
+      <w:pPr>
+        <w:shd w:val="clear" w:color="auto" w:fill="FFFFFF"/>
+        <w:spacing w:after="240" w:line="240" w:lineRule="atLeast"/>
+        <w:rPr>
+          <w:rFonts w:ascii="Palatino Linotype" w:hAnsi="Palatino Linotype" w:cs="Arial"/>
+          <w:color w:val="222222"/>
+          <w:sz w:val="20"/>
+          <w:szCs w:val="20"/>
+        </w:rPr>
+      </w:pPr>
+      <w:r>
+        <w:rPr>
+          <w:rFonts w:ascii="Palatino Linotype" w:hAnsi="Palatino Linotype" w:cs="Arial"/>
+          <w:color w:val="222222"/>
+          <w:sz w:val="20"/>
+          <w:szCs w:val="20"/>
+        </w:rPr>
+        <w:t>Please refer to our </w:t>
+      </w:r>
+      <w:hyperlink r:id="rId6" w:history="1">
+        <w:r>
+          <w:rPr>
+            <w:rFonts w:ascii="Palatino Linotype" w:hAnsi="Palatino Linotype" w:cs="Arial"/>
+            <w:color w:val="5C7996"/>
+            <w:sz w:val="20"/>
+            <w:szCs w:val="20"/>
+          </w:rPr>
+          <w:t>annotated example</w:t>
+        </w:r>
+      </w:hyperlink>
+      <w:r>
+        <w:rPr>
+          <w:rFonts w:ascii="Palatino Linotype" w:hAnsi="Palatino Linotype" w:cs="Arial"/>
+          <w:color w:val="222222"/>
+          <w:sz w:val="20"/>
+          <w:szCs w:val="20"/>
+        </w:rPr>
+        <w:t> to see how the summary paragraph for a Letter should be constructed.</w:t>
+      </w:r>
+    </w:p>
+    <w:p>
+      <w:pPr>
+        <w:shd w:val="clear" w:color="auto" w:fill="FFFFFF"/>
+        <w:spacing w:after="240" w:line="240" w:lineRule="atLeast"/>
+        <w:rPr>
+          <w:rFonts w:ascii="Palatino Linotype" w:hAnsi="Palatino Linotype" w:cs="Arial"/>
+          <w:color w:val="222222"/>
+          <w:sz w:val="20"/>
+          <w:szCs w:val="20"/>
+        </w:rPr>
+      </w:pPr>
+      <w:r>
+        <w:rPr>
+          <w:rFonts w:ascii="Palatino Linotype" w:hAnsi="Palatino Linotype" w:cs="Arial"/>
+          <w:color w:val="222222"/>
+          <w:sz w:val="20"/>
+          <w:szCs w:val="20"/>
+        </w:rPr>
+        <w:lastRenderedPageBreak/>
+        <w:t>The rest of the text is typically about 1,500 words long. Any discussion at the end of the text should be as succinct as possible, not repeating previous summary/introduction material, to briefly convey the general relevance of the work.</w:t>
+      </w:r>
+    </w:p>
+    <w:p>
+      <w:pPr>
+        <w:shd w:val="clear" w:color="auto" w:fill="FFFFFF"/>
+        <w:spacing w:after="240" w:line="240" w:lineRule="atLeast"/>
+        <w:rPr>
+          <w:rFonts w:ascii="Palatino Linotype" w:hAnsi="Palatino Linotype" w:cs="Arial"/>
+          <w:color w:val="222222"/>
+          <w:sz w:val="20"/>
+          <w:szCs w:val="20"/>
+        </w:rPr>
+      </w:pPr>
+      <w:r>
+        <w:rPr>
+          <w:rFonts w:ascii="Palatino Linotype" w:hAnsi="Palatino Linotype" w:cs="Arial"/>
+          <w:color w:val="222222"/>
+          <w:sz w:val="20"/>
+          <w:szCs w:val="20"/>
+        </w:rPr>
+        <w:t>Letters typically have 3 or 4 small display items (figures or tables).</w:t>
+      </w:r>
+    </w:p>
+    <w:p>
+      <w:pPr>
+        <w:shd w:val="clear" w:color="auto" w:fill="FFFFFF"/>
+        <w:spacing w:after="240" w:line="240" w:lineRule="atLeast"/>
+        <w:rPr>
+          <w:rFonts w:ascii="Palatino Linotype" w:hAnsi="Palatino Linotype" w:cs="Arial"/>
+          <w:color w:val="222222"/>
+          <w:sz w:val="20"/>
+          <w:szCs w:val="20"/>
+        </w:rPr>
+      </w:pPr>
+      <w:r>
+        <w:rPr>
+          <w:rFonts w:ascii="Palatino Linotype" w:hAnsi="Palatino Linotype" w:cs="Arial"/>
+          <w:color w:val="222222"/>
+          <w:sz w:val="20"/>
+          <w:szCs w:val="20"/>
+        </w:rPr>
+        <w:t>Word counts refer to the text of the paper. References, title, author list and acknowledgements do </w:t>
+      </w:r>
+      <w:r>
+        <w:rPr>
+          <w:rFonts w:ascii="Palatino Linotype" w:hAnsi="Palatino Linotype" w:cs="Arial"/>
+          <w:b/>
+          <w:bCs/>
+          <w:color w:val="222222"/>
+          <w:sz w:val="20"/>
+          <w:szCs w:val="20"/>
+        </w:rPr>
+        <w:t>not</w:t>
+      </w:r>
+      <w:r>
+        <w:rPr>
+          <w:rFonts w:ascii="Palatino Linotype" w:hAnsi="Palatino Linotype" w:cs="Arial"/>
+          <w:color w:val="222222"/>
+          <w:sz w:val="20"/>
+          <w:szCs w:val="20"/>
+        </w:rPr>
+        <w:t> have to be included in total word counts.</w:t>
+      </w:r>
+    </w:p>
+    <w:p>
+      <w:pPr>
+        <w:rPr>
+          <w:rFonts w:ascii="Palatino Linotype" w:eastAsia="Times New Roman" w:hAnsi="Palatino Linotype" w:cs="Times New Roman"/>
+          <w:sz w:val="20"/>
+          <w:szCs w:val="20"/>
+        </w:rPr>
+      </w:pPr>
     </w:p>
     <w:p>
       <w:pPr>
         <w:pStyle w:val="ListParagraph"/>
         <w:ind w:left="1440"/>
+        <w:rPr>
+          <w:rFonts w:ascii="Palatino Linotype" w:hAnsi="Palatino Linotype"/>
+          <w:sz w:val="20"/>
+          <w:szCs w:val="20"/>
+        </w:rPr>
       </w:pPr>
     </w:p>
     <w:sectPr>
@@ -472,6 +1276,25 @@
     <w:name w:val="Normal"/>
     <w:qFormat/>
   </w:style>
+  <w:style w:type="paragraph" w:styleId="Heading2">
+    <w:name w:val="heading 2"/>
+    <w:basedOn w:val="Normal"/>
+    <w:link w:val="Heading2Char"/>
+    <w:uiPriority w:val="9"/>
+    <w:qFormat/>
+    <w:rsid w:val="00B12F29"/>
+    <w:pPr>
+      <w:spacing w:before="100" w:beforeAutospacing="1" w:after="100" w:afterAutospacing="1"/>
+      <w:outlineLvl w:val="1"/>
+    </w:pPr>
+    <w:rPr>
+      <w:rFonts w:ascii="Times" w:hAnsi="Times"/>
+      <w:b/>
+      <w:bCs/>
+      <w:sz w:val="36"/>
+      <w:szCs w:val="36"/>
+    </w:rPr>
+  </w:style>
   <w:style w:type="character" w:default="1" w:styleId="DefaultParagraphFont">
     <w:name w:val="Default Paragraph Font"/>
     <w:uiPriority w:val="1"/>
@@ -509,6 +1332,58 @@
       <w:ind w:left="720"/>
       <w:contextualSpacing/>
     </w:pPr>
+  </w:style>
+  <w:style w:type="character" w:customStyle="1" w:styleId="Heading2Char">
+    <w:name w:val="Heading 2 Char"/>
+    <w:basedOn w:val="DefaultParagraphFont"/>
+    <w:link w:val="Heading2"/>
+    <w:uiPriority w:val="9"/>
+    <w:rsid w:val="00B12F29"/>
+    <w:rPr>
+      <w:rFonts w:ascii="Times" w:hAnsi="Times"/>
+      <w:b/>
+      <w:bCs/>
+      <w:sz w:val="36"/>
+      <w:szCs w:val="36"/>
+    </w:rPr>
+  </w:style>
+  <w:style w:type="paragraph" w:styleId="NormalWeb">
+    <w:name w:val="Normal (Web)"/>
+    <w:basedOn w:val="Normal"/>
+    <w:uiPriority w:val="99"/>
+    <w:semiHidden/>
+    <w:unhideWhenUsed/>
+    <w:rsid w:val="00B12F29"/>
+    <w:pPr>
+      <w:spacing w:before="100" w:beforeAutospacing="1" w:after="100" w:afterAutospacing="1"/>
+    </w:pPr>
+    <w:rPr>
+      <w:rFonts w:ascii="Times" w:hAnsi="Times" w:cs="Times New Roman"/>
+      <w:sz w:val="20"/>
+      <w:szCs w:val="20"/>
+    </w:rPr>
+  </w:style>
+  <w:style w:type="character" w:customStyle="1" w:styleId="apple-converted-space">
+    <w:name w:val="apple-converted-space"/>
+    <w:basedOn w:val="DefaultParagraphFont"/>
+    <w:rsid w:val="00B12F29"/>
+  </w:style>
+  <w:style w:type="character" w:customStyle="1" w:styleId="journal-title">
+    <w:name w:val="journal-title"/>
+    <w:basedOn w:val="DefaultParagraphFont"/>
+    <w:rsid w:val="00B12F29"/>
+  </w:style>
+  <w:style w:type="character" w:styleId="Hyperlink">
+    <w:name w:val="Hyperlink"/>
+    <w:basedOn w:val="DefaultParagraphFont"/>
+    <w:uiPriority w:val="99"/>
+    <w:semiHidden/>
+    <w:unhideWhenUsed/>
+    <w:rsid w:val="00B12F29"/>
+    <w:rPr>
+      <w:color w:val="0000FF"/>
+      <w:u w:val="single"/>
+    </w:rPr>
   </w:style>
 </w:styles>
 </file>
@@ -669,6 +1544,25 @@
     <w:name w:val="Normal"/>
     <w:qFormat/>
   </w:style>
+  <w:style w:type="paragraph" w:styleId="Heading2">
+    <w:name w:val="heading 2"/>
+    <w:basedOn w:val="Normal"/>
+    <w:link w:val="Heading2Char"/>
+    <w:uiPriority w:val="9"/>
+    <w:qFormat/>
+    <w:rsid w:val="00B12F29"/>
+    <w:pPr>
+      <w:spacing w:before="100" w:beforeAutospacing="1" w:after="100" w:afterAutospacing="1"/>
+      <w:outlineLvl w:val="1"/>
+    </w:pPr>
+    <w:rPr>
+      <w:rFonts w:ascii="Times" w:hAnsi="Times"/>
+      <w:b/>
+      <w:bCs/>
+      <w:sz w:val="36"/>
+      <w:szCs w:val="36"/>
+    </w:rPr>
+  </w:style>
   <w:style w:type="character" w:default="1" w:styleId="DefaultParagraphFont">
     <w:name w:val="Default Paragraph Font"/>
     <w:uiPriority w:val="1"/>
@@ -706,6 +1600,58 @@
       <w:ind w:left="720"/>
       <w:contextualSpacing/>
     </w:pPr>
+  </w:style>
+  <w:style w:type="character" w:customStyle="1" w:styleId="Heading2Char">
+    <w:name w:val="Heading 2 Char"/>
+    <w:basedOn w:val="DefaultParagraphFont"/>
+    <w:link w:val="Heading2"/>
+    <w:uiPriority w:val="9"/>
+    <w:rsid w:val="00B12F29"/>
+    <w:rPr>
+      <w:rFonts w:ascii="Times" w:hAnsi="Times"/>
+      <w:b/>
+      <w:bCs/>
+      <w:sz w:val="36"/>
+      <w:szCs w:val="36"/>
+    </w:rPr>
+  </w:style>
+  <w:style w:type="paragraph" w:styleId="NormalWeb">
+    <w:name w:val="Normal (Web)"/>
+    <w:basedOn w:val="Normal"/>
+    <w:uiPriority w:val="99"/>
+    <w:semiHidden/>
+    <w:unhideWhenUsed/>
+    <w:rsid w:val="00B12F29"/>
+    <w:pPr>
+      <w:spacing w:before="100" w:beforeAutospacing="1" w:after="100" w:afterAutospacing="1"/>
+    </w:pPr>
+    <w:rPr>
+      <w:rFonts w:ascii="Times" w:hAnsi="Times" w:cs="Times New Roman"/>
+      <w:sz w:val="20"/>
+      <w:szCs w:val="20"/>
+    </w:rPr>
+  </w:style>
+  <w:style w:type="character" w:customStyle="1" w:styleId="apple-converted-space">
+    <w:name w:val="apple-converted-space"/>
+    <w:basedOn w:val="DefaultParagraphFont"/>
+    <w:rsid w:val="00B12F29"/>
+  </w:style>
+  <w:style w:type="character" w:customStyle="1" w:styleId="journal-title">
+    <w:name w:val="journal-title"/>
+    <w:basedOn w:val="DefaultParagraphFont"/>
+    <w:rsid w:val="00B12F29"/>
+  </w:style>
+  <w:style w:type="character" w:styleId="Hyperlink">
+    <w:name w:val="Hyperlink"/>
+    <w:basedOn w:val="DefaultParagraphFont"/>
+    <w:uiPriority w:val="99"/>
+    <w:semiHidden/>
+    <w:unhideWhenUsed/>
+    <w:rsid w:val="00B12F29"/>
+    <w:rPr>
+      <w:color w:val="0000FF"/>
+      <w:u w:val="single"/>
+    </w:rPr>
   </w:style>
 </w:styles>
 </file>

</xml_diff>